<commit_message>
Added possible projects word doc in docs folder
</commit_message>
<xml_diff>
--- a/docs/Possible Projects.docx
+++ b/docs/Possible Projects.docx
@@ -28,7 +28,7 @@
         <w:rPr>
           <w:i/>
         </w:rPr>
-        <w:t>Exploration/Path finding:</w:t>
+        <w:t>Exploration:</w:t>
       </w:r>
     </w:p>
     <w:p>
@@ -40,24 +40,217 @@
         </w:numPr>
       </w:pPr>
       <w:r>
-        <w:t>Finding Diamonds</w:t>
-      </w:r>
-      <w:bookmarkStart w:id="0" w:name="_GoBack"/>
-      <w:bookmarkEnd w:id="0"/>
+        <w:t>Finding di</w:t>
+      </w:r>
+      <w:r>
+        <w:t>amonds</w:t>
+      </w:r>
+    </w:p>
+    <w:p>
+      <w:pPr>
+        <w:pStyle w:val="ListParagraph"/>
+        <w:numPr>
+          <w:ilvl w:val="1"/>
+          <w:numId w:val="1"/>
+        </w:numPr>
+      </w:pPr>
+      <w:r>
+        <w:t>Diamonds are found underground and are rare. Need to dig around to find them.</w:t>
+      </w:r>
+    </w:p>
+    <w:p>
+      <w:pPr>
+        <w:pStyle w:val="ListParagraph"/>
+        <w:numPr>
+          <w:ilvl w:val="0"/>
+          <w:numId w:val="1"/>
+        </w:numPr>
+      </w:pPr>
+      <w:r>
+        <w:t>Finding an NPC village</w:t>
+      </w:r>
+    </w:p>
+    <w:p>
+      <w:pPr>
+        <w:pStyle w:val="ListParagraph"/>
+        <w:numPr>
+          <w:ilvl w:val="1"/>
+          <w:numId w:val="1"/>
+        </w:numPr>
+      </w:pPr>
+      <w:r>
+        <w:t>NPC villages are found in the world, need to explore to find them.</w:t>
+      </w:r>
+    </w:p>
+    <w:p>
+      <w:pPr>
+        <w:pStyle w:val="ListParagraph"/>
+        <w:numPr>
+          <w:ilvl w:val="0"/>
+          <w:numId w:val="1"/>
+        </w:numPr>
+      </w:pPr>
+      <w:r>
+        <w:t>Finding water</w:t>
+      </w:r>
+    </w:p>
+    <w:p>
+      <w:pPr>
+        <w:pStyle w:val="ListParagraph"/>
+        <w:numPr>
+          <w:ilvl w:val="1"/>
+          <w:numId w:val="1"/>
+        </w:numPr>
+      </w:pPr>
+      <w:r>
+        <w:t>Should be the easiest, water can be found at the coasts but there are ponds that can be found too.</w:t>
+      </w:r>
     </w:p>
     <w:p/>
     <w:p>
-      <w:r>
+      <w:pPr>
         <w:rPr>
           <w:i/>
         </w:rPr>
-        <w:t>Reinforcement</w:t>
-      </w:r>
+      </w:pPr>
       <w:r>
         <w:rPr>
           <w:i/>
         </w:rPr>
-        <w:t>:</w:t>
+        <w:t>Reinforcement:</w:t>
+      </w:r>
+    </w:p>
+    <w:p>
+      <w:pPr>
+        <w:pStyle w:val="ListParagraph"/>
+        <w:numPr>
+          <w:ilvl w:val="0"/>
+          <w:numId w:val="3"/>
+        </w:numPr>
+      </w:pPr>
+      <w:r>
+        <w:t>Combat AI</w:t>
+      </w:r>
+    </w:p>
+    <w:p>
+      <w:pPr>
+        <w:pStyle w:val="ListParagraph"/>
+        <w:numPr>
+          <w:ilvl w:val="1"/>
+          <w:numId w:val="3"/>
+        </w:numPr>
+      </w:pPr>
+      <w:r>
+        <w:t>Zombie fighter</w:t>
+      </w:r>
+      <w:bookmarkStart w:id="0" w:name="_GoBack"/>
+      <w:bookmarkEnd w:id="0"/>
+    </w:p>
+    <w:p>
+      <w:pPr>
+        <w:jc w:val="center"/>
+      </w:pPr>
+      <w:r>
+        <w:rPr>
+          <w:b/>
+        </w:rPr>
+        <w:t>General AI/ML Topics</w:t>
+      </w:r>
+    </w:p>
+    <w:p>
+      <w:pPr>
+        <w:pStyle w:val="ListParagraph"/>
+        <w:numPr>
+          <w:ilvl w:val="0"/>
+          <w:numId w:val="1"/>
+        </w:numPr>
+      </w:pPr>
+      <w:r>
+        <w:t>Search algorithms (uninformed, local, heuristic)</w:t>
+      </w:r>
+    </w:p>
+    <w:p>
+      <w:pPr>
+        <w:pStyle w:val="ListParagraph"/>
+        <w:numPr>
+          <w:ilvl w:val="0"/>
+          <w:numId w:val="1"/>
+        </w:numPr>
+      </w:pPr>
+      <w:r>
+        <w:t>Games (min/max, alpha-beta, iterative deepening)</w:t>
+      </w:r>
+    </w:p>
+    <w:p>
+      <w:pPr>
+        <w:pStyle w:val="ListParagraph"/>
+        <w:numPr>
+          <w:ilvl w:val="0"/>
+          <w:numId w:val="1"/>
+        </w:numPr>
+      </w:pPr>
+      <w:r>
+        <w:t>Constraint satisfaction problems</w:t>
+      </w:r>
+    </w:p>
+    <w:p>
+      <w:pPr>
+        <w:pStyle w:val="ListParagraph"/>
+        <w:numPr>
+          <w:ilvl w:val="0"/>
+          <w:numId w:val="1"/>
+        </w:numPr>
+      </w:pPr>
+      <w:r>
+        <w:t>Classifiers</w:t>
+      </w:r>
+    </w:p>
+    <w:p>
+      <w:pPr>
+        <w:pStyle w:val="ListParagraph"/>
+        <w:numPr>
+          <w:ilvl w:val="1"/>
+          <w:numId w:val="1"/>
+        </w:numPr>
+      </w:pPr>
+      <w:r>
+        <w:t>Bayes, KNN, Linear classifiers, SVM, VCDim, Neural networks, Decision trees, Ensembles</w:t>
+      </w:r>
+    </w:p>
+    <w:p>
+      <w:pPr>
+        <w:pStyle w:val="ListParagraph"/>
+        <w:numPr>
+          <w:ilvl w:val="1"/>
+          <w:numId w:val="1"/>
+        </w:numPr>
+      </w:pPr>
+      <w:r>
+        <w:t>Clustering, SVDs</w:t>
+      </w:r>
+    </w:p>
+    <w:p>
+      <w:pPr>
+        <w:pStyle w:val="ListParagraph"/>
+        <w:numPr>
+          <w:ilvl w:val="0"/>
+          <w:numId w:val="1"/>
+        </w:numPr>
+      </w:pPr>
+      <w:r>
+        <w:t>Reinforcement learning</w:t>
+      </w:r>
+    </w:p>
+    <w:p>
+      <w:pPr>
+        <w:pStyle w:val="ListParagraph"/>
+        <w:numPr>
+          <w:ilvl w:val="1"/>
+          <w:numId w:val="1"/>
+        </w:numPr>
+      </w:pPr>
+      <w:r>
+        <w:t>Markov chains, Q-learning</w:t>
       </w:r>
     </w:p>
     <w:sectPr>
@@ -73,9 +266,121 @@
 <file path=word/numbering.xml><?xml version="1.0" encoding="utf-8"?>
 <w:numbering xmlns:wpc="http://schemas.microsoft.com/office/word/2010/wordprocessingCanvas" xmlns:cx="http://schemas.microsoft.com/office/drawing/2014/chartex" xmlns:cx1="http://schemas.microsoft.com/office/drawing/2015/9/8/chartex" xmlns:cx2="http://schemas.microsoft.com/office/drawing/2015/10/21/chartex" xmlns:cx3="http://schemas.microsoft.com/office/drawing/2016/5/9/chartex" xmlns:cx4="http://schemas.microsoft.com/office/drawing/2016/5/10/chartex" xmlns:cx5="http://schemas.microsoft.com/office/drawing/2016/5/11/chartex" xmlns:cx6="http://schemas.microsoft.com/office/drawing/2016/5/12/chartex" xmlns:cx7="http://schemas.microsoft.com/office/drawing/2016/5/13/chartex" xmlns:cx8="http://schemas.microsoft.com/office/drawing/2016/5/14/chartex" xmlns:mc="http://schemas.openxmlformats.org/markup-compatibility/2006" xmlns:o="urn:schemas-microsoft-com:office:office" xmlns:r="http://schemas.openxmlformats.org/officeDocument/2006/relationships" xmlns:m="http://schemas.openxmlformats.org/officeDocument/2006/math" xmlns:v="urn:schemas-microsoft-com:vml" xmlns:wp14="http://schemas.microsoft.com/office/word/2010/wordprocessingDrawing" xmlns:wp="http://schemas.openxmlformats.org/drawingml/2006/wordprocessingDrawing" xmlns:w10="urn:schemas-microsoft-com:office:word" xmlns:w="http://schemas.openxmlformats.org/wordprocessingml/2006/main" xmlns:w14="http://schemas.microsoft.com/office/word/2010/wordml" xmlns:w15="http://schemas.microsoft.com/office/word/2012/wordml" xmlns:w16se="http://schemas.microsoft.com/office/word/2015/wordml/symex" xmlns:wpg="http://schemas.microsoft.com/office/word/2010/wordprocessingGroup" xmlns:wpi="http://schemas.microsoft.com/office/word/2010/wordprocessingInk" xmlns:wne="http://schemas.microsoft.com/office/word/2006/wordml" xmlns:wps="http://schemas.microsoft.com/office/word/2010/wordprocessingShape" mc:Ignorable="w14 w15 w16se wp14">
   <w:abstractNum w:abstractNumId="0" w15:restartNumberingAfterBreak="0">
+    <w:nsid w:val="147164BC"/>
+    <w:multiLevelType w:val="hybridMultilevel"/>
+    <w:tmpl w:val="C5F2672E"/>
+    <w:lvl w:ilvl="0" w:tplc="62F4BEAE">
+      <w:numFmt w:val="bullet"/>
+      <w:lvlText w:val="-"/>
+      <w:lvlJc w:val="left"/>
+      <w:pPr>
+        <w:ind w:left="720" w:hanging="360"/>
+      </w:pPr>
+      <w:rPr>
+        <w:rFonts w:ascii="Calibri" w:eastAsiaTheme="minorHAnsi" w:hAnsi="Calibri" w:cs="Calibri" w:hint="default"/>
+      </w:rPr>
+    </w:lvl>
+    <w:lvl w:ilvl="1" w:tplc="04090003" w:tentative="1">
+      <w:start w:val="1"/>
+      <w:numFmt w:val="bullet"/>
+      <w:lvlText w:val="o"/>
+      <w:lvlJc w:val="left"/>
+      <w:pPr>
+        <w:ind w:left="1440" w:hanging="360"/>
+      </w:pPr>
+      <w:rPr>
+        <w:rFonts w:ascii="Courier New" w:hAnsi="Courier New" w:cs="Courier New" w:hint="default"/>
+      </w:rPr>
+    </w:lvl>
+    <w:lvl w:ilvl="2" w:tplc="04090005" w:tentative="1">
+      <w:start w:val="1"/>
+      <w:numFmt w:val="bullet"/>
+      <w:lvlText w:val=""/>
+      <w:lvlJc w:val="left"/>
+      <w:pPr>
+        <w:ind w:left="2160" w:hanging="360"/>
+      </w:pPr>
+      <w:rPr>
+        <w:rFonts w:ascii="Wingdings" w:hAnsi="Wingdings" w:hint="default"/>
+      </w:rPr>
+    </w:lvl>
+    <w:lvl w:ilvl="3" w:tplc="04090001" w:tentative="1">
+      <w:start w:val="1"/>
+      <w:numFmt w:val="bullet"/>
+      <w:lvlText w:val=""/>
+      <w:lvlJc w:val="left"/>
+      <w:pPr>
+        <w:ind w:left="2880" w:hanging="360"/>
+      </w:pPr>
+      <w:rPr>
+        <w:rFonts w:ascii="Symbol" w:hAnsi="Symbol" w:hint="default"/>
+      </w:rPr>
+    </w:lvl>
+    <w:lvl w:ilvl="4" w:tplc="04090003" w:tentative="1">
+      <w:start w:val="1"/>
+      <w:numFmt w:val="bullet"/>
+      <w:lvlText w:val="o"/>
+      <w:lvlJc w:val="left"/>
+      <w:pPr>
+        <w:ind w:left="3600" w:hanging="360"/>
+      </w:pPr>
+      <w:rPr>
+        <w:rFonts w:ascii="Courier New" w:hAnsi="Courier New" w:cs="Courier New" w:hint="default"/>
+      </w:rPr>
+    </w:lvl>
+    <w:lvl w:ilvl="5" w:tplc="04090005" w:tentative="1">
+      <w:start w:val="1"/>
+      <w:numFmt w:val="bullet"/>
+      <w:lvlText w:val=""/>
+      <w:lvlJc w:val="left"/>
+      <w:pPr>
+        <w:ind w:left="4320" w:hanging="360"/>
+      </w:pPr>
+      <w:rPr>
+        <w:rFonts w:ascii="Wingdings" w:hAnsi="Wingdings" w:hint="default"/>
+      </w:rPr>
+    </w:lvl>
+    <w:lvl w:ilvl="6" w:tplc="04090001" w:tentative="1">
+      <w:start w:val="1"/>
+      <w:numFmt w:val="bullet"/>
+      <w:lvlText w:val=""/>
+      <w:lvlJc w:val="left"/>
+      <w:pPr>
+        <w:ind w:left="5040" w:hanging="360"/>
+      </w:pPr>
+      <w:rPr>
+        <w:rFonts w:ascii="Symbol" w:hAnsi="Symbol" w:hint="default"/>
+      </w:rPr>
+    </w:lvl>
+    <w:lvl w:ilvl="7" w:tplc="04090003" w:tentative="1">
+      <w:start w:val="1"/>
+      <w:numFmt w:val="bullet"/>
+      <w:lvlText w:val="o"/>
+      <w:lvlJc w:val="left"/>
+      <w:pPr>
+        <w:ind w:left="5760" w:hanging="360"/>
+      </w:pPr>
+      <w:rPr>
+        <w:rFonts w:ascii="Courier New" w:hAnsi="Courier New" w:cs="Courier New" w:hint="default"/>
+      </w:rPr>
+    </w:lvl>
+    <w:lvl w:ilvl="8" w:tplc="04090005" w:tentative="1">
+      <w:start w:val="1"/>
+      <w:numFmt w:val="bullet"/>
+      <w:lvlText w:val=""/>
+      <w:lvlJc w:val="left"/>
+      <w:pPr>
+        <w:ind w:left="6480" w:hanging="360"/>
+      </w:pPr>
+      <w:rPr>
+        <w:rFonts w:ascii="Wingdings" w:hAnsi="Wingdings" w:hint="default"/>
+      </w:rPr>
+    </w:lvl>
+  </w:abstractNum>
+  <w:abstractNum w:abstractNumId="1" w15:restartNumberingAfterBreak="0">
     <w:nsid w:val="453C4798"/>
     <w:multiLevelType w:val="hybridMultilevel"/>
-    <w:tmpl w:val="C5EC676A"/>
+    <w:tmpl w:val="A7A60A64"/>
     <w:lvl w:ilvl="0" w:tplc="04090001">
       <w:start w:val="1"/>
       <w:numFmt w:val="bullet"/>
@@ -88,7 +393,120 @@
         <w:rFonts w:ascii="Symbol" w:hAnsi="Symbol" w:hint="default"/>
       </w:rPr>
     </w:lvl>
-    <w:lvl w:ilvl="1" w:tplc="04090003" w:tentative="1">
+    <w:lvl w:ilvl="1" w:tplc="04090003">
+      <w:start w:val="1"/>
+      <w:numFmt w:val="bullet"/>
+      <w:lvlText w:val="o"/>
+      <w:lvlJc w:val="left"/>
+      <w:pPr>
+        <w:ind w:left="1440" w:hanging="360"/>
+      </w:pPr>
+      <w:rPr>
+        <w:rFonts w:ascii="Courier New" w:hAnsi="Courier New" w:cs="Courier New" w:hint="default"/>
+      </w:rPr>
+    </w:lvl>
+    <w:lvl w:ilvl="2" w:tplc="04090005" w:tentative="1">
+      <w:start w:val="1"/>
+      <w:numFmt w:val="bullet"/>
+      <w:lvlText w:val=""/>
+      <w:lvlJc w:val="left"/>
+      <w:pPr>
+        <w:ind w:left="2160" w:hanging="360"/>
+      </w:pPr>
+      <w:rPr>
+        <w:rFonts w:ascii="Wingdings" w:hAnsi="Wingdings" w:hint="default"/>
+      </w:rPr>
+    </w:lvl>
+    <w:lvl w:ilvl="3" w:tplc="04090001" w:tentative="1">
+      <w:start w:val="1"/>
+      <w:numFmt w:val="bullet"/>
+      <w:lvlText w:val=""/>
+      <w:lvlJc w:val="left"/>
+      <w:pPr>
+        <w:ind w:left="2880" w:hanging="360"/>
+      </w:pPr>
+      <w:rPr>
+        <w:rFonts w:ascii="Symbol" w:hAnsi="Symbol" w:hint="default"/>
+      </w:rPr>
+    </w:lvl>
+    <w:lvl w:ilvl="4" w:tplc="04090003" w:tentative="1">
+      <w:start w:val="1"/>
+      <w:numFmt w:val="bullet"/>
+      <w:lvlText w:val="o"/>
+      <w:lvlJc w:val="left"/>
+      <w:pPr>
+        <w:ind w:left="3600" w:hanging="360"/>
+      </w:pPr>
+      <w:rPr>
+        <w:rFonts w:ascii="Courier New" w:hAnsi="Courier New" w:cs="Courier New" w:hint="default"/>
+      </w:rPr>
+    </w:lvl>
+    <w:lvl w:ilvl="5" w:tplc="04090005" w:tentative="1">
+      <w:start w:val="1"/>
+      <w:numFmt w:val="bullet"/>
+      <w:lvlText w:val=""/>
+      <w:lvlJc w:val="left"/>
+      <w:pPr>
+        <w:ind w:left="4320" w:hanging="360"/>
+      </w:pPr>
+      <w:rPr>
+        <w:rFonts w:ascii="Wingdings" w:hAnsi="Wingdings" w:hint="default"/>
+      </w:rPr>
+    </w:lvl>
+    <w:lvl w:ilvl="6" w:tplc="04090001" w:tentative="1">
+      <w:start w:val="1"/>
+      <w:numFmt w:val="bullet"/>
+      <w:lvlText w:val=""/>
+      <w:lvlJc w:val="left"/>
+      <w:pPr>
+        <w:ind w:left="5040" w:hanging="360"/>
+      </w:pPr>
+      <w:rPr>
+        <w:rFonts w:ascii="Symbol" w:hAnsi="Symbol" w:hint="default"/>
+      </w:rPr>
+    </w:lvl>
+    <w:lvl w:ilvl="7" w:tplc="04090003" w:tentative="1">
+      <w:start w:val="1"/>
+      <w:numFmt w:val="bullet"/>
+      <w:lvlText w:val="o"/>
+      <w:lvlJc w:val="left"/>
+      <w:pPr>
+        <w:ind w:left="5760" w:hanging="360"/>
+      </w:pPr>
+      <w:rPr>
+        <w:rFonts w:ascii="Courier New" w:hAnsi="Courier New" w:cs="Courier New" w:hint="default"/>
+      </w:rPr>
+    </w:lvl>
+    <w:lvl w:ilvl="8" w:tplc="04090005" w:tentative="1">
+      <w:start w:val="1"/>
+      <w:numFmt w:val="bullet"/>
+      <w:lvlText w:val=""/>
+      <w:lvlJc w:val="left"/>
+      <w:pPr>
+        <w:ind w:left="6480" w:hanging="360"/>
+      </w:pPr>
+      <w:rPr>
+        <w:rFonts w:ascii="Wingdings" w:hAnsi="Wingdings" w:hint="default"/>
+      </w:rPr>
+    </w:lvl>
+  </w:abstractNum>
+  <w:abstractNum w:abstractNumId="2" w15:restartNumberingAfterBreak="0">
+    <w:nsid w:val="76C40C8B"/>
+    <w:multiLevelType w:val="hybridMultilevel"/>
+    <w:tmpl w:val="A2144E1E"/>
+    <w:lvl w:ilvl="0" w:tplc="04090001">
+      <w:start w:val="1"/>
+      <w:numFmt w:val="bullet"/>
+      <w:lvlText w:val=""/>
+      <w:lvlJc w:val="left"/>
+      <w:pPr>
+        <w:ind w:left="720" w:hanging="360"/>
+      </w:pPr>
+      <w:rPr>
+        <w:rFonts w:ascii="Symbol" w:hAnsi="Symbol" w:hint="default"/>
+      </w:rPr>
+    </w:lvl>
+    <w:lvl w:ilvl="1" w:tplc="04090003">
       <w:start w:val="1"/>
       <w:numFmt w:val="bullet"/>
       <w:lvlText w:val="o"/>
@@ -186,7 +604,13 @@
     </w:lvl>
   </w:abstractNum>
   <w:num w:numId="1">
+    <w:abstractNumId w:val="1"/>
+  </w:num>
+  <w:num w:numId="2">
     <w:abstractNumId w:val="0"/>
+  </w:num>
+  <w:num w:numId="3">
+    <w:abstractNumId w:val="2"/>
   </w:num>
 </w:numbering>
 </file>

</xml_diff>

<commit_message>
Edited possible projects, added malmo tutorial pdf
</commit_message>
<xml_diff>
--- a/docs/Possible Projects.docx
+++ b/docs/Possible Projects.docx
@@ -60,35 +60,53 @@
       <w:r>
         <w:t xml:space="preserve">into the ground </w:t>
       </w:r>
+      <w:r>
+        <w:t>to find them.</w:t>
+      </w:r>
+      <w:r>
+        <w:t xml:space="preserve"> We can spawn the player with a </w:t>
+      </w:r>
+      <w:r>
+        <w:t xml:space="preserve">diamond </w:t>
+      </w:r>
+      <w:r>
+        <w:t xml:space="preserve">pickaxe to </w:t>
+      </w:r>
+      <w:r>
+        <w:t>make digging</w:t>
+      </w:r>
+      <w:r>
+        <w:t xml:space="preserve"> easier.</w:t>
+      </w:r>
+    </w:p>
+    <w:p>
+      <w:pPr>
+        <w:pStyle w:val="ListParagraph"/>
+        <w:numPr>
+          <w:ilvl w:val="0"/>
+          <w:numId w:val="1"/>
+        </w:numPr>
+      </w:pPr>
+      <w:r>
+        <w:t>Finding water</w:t>
+      </w:r>
+    </w:p>
+    <w:p>
+      <w:pPr>
+        <w:pStyle w:val="ListParagraph"/>
+        <w:numPr>
+          <w:ilvl w:val="1"/>
+          <w:numId w:val="1"/>
+        </w:numPr>
+      </w:pPr>
+      <w:r>
+        <w:t>Should be the easiest, water can be found at the coasts but there are ponds that can be found too.</w:t>
+      </w:r>
+      <w:r>
+        <w:t xml:space="preserve"> Ground level navigation.</w:t>
+      </w:r>
       <w:bookmarkStart w:id="0" w:name="_GoBack"/>
       <w:bookmarkEnd w:id="0"/>
-      <w:r>
-        <w:t>to find them.</w:t>
-      </w:r>
-    </w:p>
-    <w:p>
-      <w:pPr>
-        <w:pStyle w:val="ListParagraph"/>
-        <w:numPr>
-          <w:ilvl w:val="0"/>
-          <w:numId w:val="1"/>
-        </w:numPr>
-      </w:pPr>
-      <w:r>
-        <w:t>Finding water</w:t>
-      </w:r>
-    </w:p>
-    <w:p>
-      <w:pPr>
-        <w:pStyle w:val="ListParagraph"/>
-        <w:numPr>
-          <w:ilvl w:val="1"/>
-          <w:numId w:val="1"/>
-        </w:numPr>
-      </w:pPr>
-      <w:r>
-        <w:t>Should be the easiest, water can be found at the coasts but there are ponds that can be found too.</w:t>
-      </w:r>
     </w:p>
     <w:p/>
     <w:p>

</xml_diff>